<commit_message>
functions are mostly ok. design is still shit.
</commit_message>
<xml_diff>
--- a/movies/FELADAT.docx
+++ b/movies/FELADAT.docx
@@ -294,34 +294,6 @@
       <w:pPr>
         <w:pStyle w:val="ListParagraph"/>
         <w:numPr>
-          <w:ilvl w:val="0"/>
-          <w:numId w:val="1"/>
-        </w:numPr>
-        <w:rPr>
-          <w:color w:val="008000"/>
-        </w:rPr>
-      </w:pPr>
-      <w:r>
-        <w:rPr>
-          <w:color w:val="008000"/>
-        </w:rPr>
-        <w:t>NE HASZNÁLJ TABLE tag-et!</w:t>
-      </w:r>
-    </w:p>
-    <w:p>
-      <w:pPr>
-        <w:pStyle w:val="ListParagraph"/>
-        <w:rPr/>
-      </w:pPr>
-      <w:r>
-        <w:rPr/>
-        <w:t>Az alábbiakat vedd figyelembe:</w:t>
-      </w:r>
-    </w:p>
-    <w:p>
-      <w:pPr>
-        <w:pStyle w:val="ListParagraph"/>
-        <w:numPr>
           <w:ilvl w:val="1"/>
           <w:numId w:val="1"/>
         </w:numPr>
@@ -333,6 +305,34 @@
         <w:rPr>
           <w:color w:val="008000"/>
         </w:rPr>
+        <w:t>NE HASZNÁLJ TABLE tag-et!</w:t>
+      </w:r>
+    </w:p>
+    <w:p>
+      <w:pPr>
+        <w:pStyle w:val="ListParagraph"/>
+        <w:rPr/>
+      </w:pPr>
+      <w:r>
+        <w:rPr/>
+        <w:t>Az alábbiakat vedd figyelembe:</w:t>
+      </w:r>
+    </w:p>
+    <w:p>
+      <w:pPr>
+        <w:pStyle w:val="ListParagraph"/>
+        <w:numPr>
+          <w:ilvl w:val="1"/>
+          <w:numId w:val="1"/>
+        </w:numPr>
+        <w:rPr>
+          <w:color w:val="008000"/>
+        </w:rPr>
+      </w:pPr>
+      <w:r>
+        <w:rPr>
+          <w:color w:val="008000"/>
+        </w:rPr>
         <w:t>A megjelenítés sorrendje a filmek címe szerint – ABC sorrendbe - rendezve legyen.</w:t>
       </w:r>
     </w:p>
@@ -685,10 +685,14 @@
           <w:ilvl w:val="1"/>
           <w:numId w:val="3"/>
         </w:numPr>
-        <w:rPr/>
-      </w:pPr>
-      <w:r>
-        <w:rPr/>
+        <w:rPr>
+          <w:color w:val="008000"/>
+        </w:rPr>
+      </w:pPr>
+      <w:r>
+        <w:rPr>
+          <w:color w:val="008000"/>
+        </w:rPr>
         <w:t>A szereplők adatait az alábbi formában jelenítsd meg:</w:t>
       </w:r>
     </w:p>
@@ -696,10 +700,14 @@
       <w:pPr>
         <w:pStyle w:val="ListParagraph"/>
         <w:ind w:left="2160" w:hanging="0"/>
-        <w:rPr/>
-      </w:pPr>
-      <w:r>
-        <w:rPr/>
+        <w:rPr>
+          <w:color w:val="008000"/>
+        </w:rPr>
+      </w:pPr>
+      <w:r>
+        <w:rPr>
+          <w:color w:val="008000"/>
+        </w:rPr>
         <w:t>name (characterName)</w:t>
         <w:br/>
         <w:t>birthYear, birthCountry, birthCity</w:t>
@@ -709,10 +717,14 @@
       <w:pPr>
         <w:pStyle w:val="ListParagraph"/>
         <w:ind w:left="2160" w:hanging="0"/>
-        <w:rPr/>
-      </w:pPr>
-      <w:r>
-        <w:rPr/>
+        <w:rPr>
+          <w:color w:val="008000"/>
+        </w:rPr>
+      </w:pPr>
+      <w:r>
+        <w:rPr>
+          <w:color w:val="008000"/>
+        </w:rPr>
         <w:t>tehát:</w:t>
       </w:r>
     </w:p>
@@ -720,10 +732,14 @@
       <w:pPr>
         <w:pStyle w:val="ListParagraph"/>
         <w:ind w:left="2160" w:hanging="0"/>
-        <w:rPr/>
-      </w:pPr>
-      <w:r>
-        <w:rPr/>
+        <w:rPr>
+          <w:color w:val="008000"/>
+        </w:rPr>
+      </w:pPr>
+      <w:r>
+        <w:rPr>
+          <w:color w:val="008000"/>
+        </w:rPr>
         <w:t>Edward Norton (Tyler Durden)</w:t>
         <w:br/>
         <w:t>1969, USA Massachusetts</w:t>
@@ -736,10 +752,14 @@
           <w:ilvl w:val="1"/>
           <w:numId w:val="3"/>
         </w:numPr>
-        <w:rPr/>
-      </w:pPr>
-      <w:r>
-        <w:rPr/>
+        <w:rPr>
+          <w:color w:val="008000"/>
+        </w:rPr>
+      </w:pPr>
+      <w:r>
+        <w:rPr>
+          <w:color w:val="008000"/>
+        </w:rPr>
         <w:t>A színészek fényképét is jelenítsd meg. Ezeket az img/actors mappában találod. Ugyanazok a szabályok vonatkoznak rá, mint a poszterképekre.</w:t>
       </w:r>
     </w:p>
@@ -750,10 +770,14 @@
           <w:ilvl w:val="1"/>
           <w:numId w:val="3"/>
         </w:numPr>
-        <w:rPr/>
-      </w:pPr>
-      <w:r>
-        <w:rPr/>
+        <w:rPr>
+          <w:color w:val="008000"/>
+        </w:rPr>
+      </w:pPr>
+      <w:r>
+        <w:rPr>
+          <w:color w:val="008000"/>
+        </w:rPr>
         <w:t>A színészek képei kör alakúan, tehát lekerekítve jelenjenek meg.</w:t>
       </w:r>
     </w:p>

</xml_diff>

<commit_message>
functions are working. design is still shit.
</commit_message>
<xml_diff>
--- a/movies/FELADAT.docx
+++ b/movies/FELADAT.docx
@@ -788,10 +788,14 @@
           <w:ilvl w:val="0"/>
           <w:numId w:val="1"/>
         </w:numPr>
-        <w:rPr/>
-      </w:pPr>
-      <w:r>
-        <w:rPr/>
+        <w:rPr>
+          <w:color w:val="008000"/>
+        </w:rPr>
+      </w:pPr>
+      <w:r>
+        <w:rPr>
+          <w:color w:val="008000"/>
+        </w:rPr>
         <w:t>Írnod kell egy keresési funkciót az oldalhoz. A programnak tudni kell keresni a film címe, a rendező neve, és főszereplő neve szerint is. (select, text, button).</w:t>
         <w:br/>
         <w:t>Ilyenkor csak az adott keresési feltételnek megfelelő filmek legyenek kilistázva.</w:t>

</xml_diff>